<commit_message>
cambios en los modulos del main y de Red.cpp, y se agregaron dos modulos mas.
</commit_message>
<xml_diff>
--- a/Red.cpp.docx
+++ b/Red.cpp.docx
@@ -21,6 +21,28 @@
         <w:rPr>
           <w:rtl w:val="0"/>
         </w:rPr>
+        <w:t xml:space="preserve">#include "Linea.h"</w:t>
+      </w:r>
+    </w:p>
+    <w:p>
+      <w:pPr>
+        <w:rPr/>
+      </w:pPr>
+      <w:r>
+        <w:rPr>
+          <w:rtl w:val="0"/>
+        </w:rPr>
+        <w:t xml:space="preserve">#include "Estacion.h"</w:t>
+      </w:r>
+    </w:p>
+    <w:p>
+      <w:pPr>
+        <w:rPr/>
+      </w:pPr>
+      <w:r>
+        <w:rPr>
+          <w:rtl w:val="0"/>
+        </w:rPr>
         <w:t xml:space="preserve">#include &lt;limits&gt;</w:t>
       </w:r>
     </w:p>
@@ -398,6 +420,1635 @@
         <w:rPr>
           <w:rtl w:val="0"/>
         </w:rPr>
+        <w:t xml:space="preserve">void Red::agregarLinea(Linea* linea) {</w:t>
+      </w:r>
+    </w:p>
+    <w:p>
+      <w:pPr>
+        <w:rPr/>
+      </w:pPr>
+      <w:r>
+        <w:rPr>
+          <w:rtl w:val="0"/>
+        </w:rPr>
+        <w:t xml:space="preserve">    if (cabezaLineas == nullptr) {</w:t>
+      </w:r>
+    </w:p>
+    <w:p>
+      <w:pPr>
+        <w:rPr/>
+      </w:pPr>
+      <w:r>
+        <w:rPr>
+          <w:rtl w:val="0"/>
+        </w:rPr>
+        <w:t xml:space="preserve">        cabezaLineas = linea;</w:t>
+      </w:r>
+    </w:p>
+    <w:p>
+      <w:pPr>
+        <w:rPr/>
+      </w:pPr>
+      <w:r>
+        <w:rPr>
+          <w:rtl w:val="0"/>
+        </w:rPr>
+        <w:t xml:space="preserve">    } else {</w:t>
+      </w:r>
+    </w:p>
+    <w:p>
+      <w:pPr>
+        <w:rPr/>
+      </w:pPr>
+      <w:r>
+        <w:rPr>
+          <w:rtl w:val="0"/>
+        </w:rPr>
+        <w:t xml:space="preserve">        Linea* temp = cabezaLineas;</w:t>
+      </w:r>
+    </w:p>
+    <w:p>
+      <w:pPr>
+        <w:rPr/>
+      </w:pPr>
+      <w:r>
+        <w:rPr>
+          <w:rtl w:val="0"/>
+        </w:rPr>
+        <w:t xml:space="preserve">        while (temp-&gt;siguienteLinea != nullptr) {</w:t>
+      </w:r>
+    </w:p>
+    <w:p>
+      <w:pPr>
+        <w:rPr/>
+      </w:pPr>
+      <w:r>
+        <w:rPr>
+          <w:rtl w:val="0"/>
+        </w:rPr>
+        <w:t xml:space="preserve">            temp = temp-&gt;siguienteLinea;</w:t>
+      </w:r>
+    </w:p>
+    <w:p>
+      <w:pPr>
+        <w:rPr/>
+      </w:pPr>
+      <w:r>
+        <w:rPr>
+          <w:rtl w:val="0"/>
+        </w:rPr>
+        <w:t xml:space="preserve">        }</w:t>
+      </w:r>
+    </w:p>
+    <w:p>
+      <w:pPr>
+        <w:rPr/>
+      </w:pPr>
+      <w:r>
+        <w:rPr>
+          <w:rtl w:val="0"/>
+        </w:rPr>
+        <w:t xml:space="preserve">        temp-&gt;enlazarSiguienteLinea(linea);</w:t>
+      </w:r>
+    </w:p>
+    <w:p>
+      <w:pPr>
+        <w:rPr/>
+      </w:pPr>
+      <w:r>
+        <w:rPr>
+          <w:rtl w:val="0"/>
+        </w:rPr>
+        <w:t xml:space="preserve">    }</w:t>
+      </w:r>
+    </w:p>
+    <w:p>
+      <w:pPr>
+        <w:rPr/>
+      </w:pPr>
+      <w:r>
+        <w:rPr>
+          <w:rtl w:val="0"/>
+        </w:rPr>
+        <w:t xml:space="preserve">    numLineas++;</w:t>
+      </w:r>
+    </w:p>
+    <w:p>
+      <w:pPr>
+        <w:rPr/>
+      </w:pPr>
+      <w:r>
+        <w:rPr>
+          <w:rtl w:val="0"/>
+        </w:rPr>
+        <w:t xml:space="preserve">}</w:t>
+      </w:r>
+    </w:p>
+    <w:p>
+      <w:pPr>
+        <w:rPr/>
+      </w:pPr>
+      <w:r>
+        <w:rPr>
+          <w:rtl w:val="0"/>
+        </w:rPr>
+      </w:r>
+    </w:p>
+    <w:p>
+      <w:pPr>
+        <w:rPr/>
+      </w:pPr>
+      <w:r>
+        <w:rPr>
+          <w:rtl w:val="0"/>
+        </w:rPr>
+        <w:t xml:space="preserve">bool Red::eliminarLinea(std::string nombreLinea) {</w:t>
+      </w:r>
+    </w:p>
+    <w:p>
+      <w:pPr>
+        <w:rPr/>
+      </w:pPr>
+      <w:r>
+        <w:rPr>
+          <w:rtl w:val="0"/>
+        </w:rPr>
+        <w:t xml:space="preserve">    if (cabezaLineas == nullptr) {</w:t>
+      </w:r>
+    </w:p>
+    <w:p>
+      <w:pPr>
+        <w:rPr/>
+      </w:pPr>
+      <w:r>
+        <w:rPr>
+          <w:rtl w:val="0"/>
+        </w:rPr>
+        <w:t xml:space="preserve">        return false;</w:t>
+      </w:r>
+    </w:p>
+    <w:p>
+      <w:pPr>
+        <w:rPr/>
+      </w:pPr>
+      <w:r>
+        <w:rPr>
+          <w:rtl w:val="0"/>
+        </w:rPr>
+        <w:t xml:space="preserve">    }</w:t>
+      </w:r>
+    </w:p>
+    <w:p>
+      <w:pPr>
+        <w:rPr/>
+      </w:pPr>
+      <w:r>
+        <w:rPr>
+          <w:rtl w:val="0"/>
+        </w:rPr>
+      </w:r>
+    </w:p>
+    <w:p>
+      <w:pPr>
+        <w:rPr/>
+      </w:pPr>
+      <w:r>
+        <w:rPr>
+          <w:rtl w:val="0"/>
+        </w:rPr>
+        <w:t xml:space="preserve">    Linea* temp = cabezaLineas;</w:t>
+      </w:r>
+    </w:p>
+    <w:p>
+      <w:pPr>
+        <w:rPr/>
+      </w:pPr>
+      <w:r>
+        <w:rPr>
+          <w:rtl w:val="0"/>
+        </w:rPr>
+        <w:t xml:space="preserve">    if (temp-&gt;getNombre() == nombreLinea) {</w:t>
+      </w:r>
+    </w:p>
+    <w:p>
+      <w:pPr>
+        <w:rPr/>
+      </w:pPr>
+      <w:r>
+        <w:rPr>
+          <w:rtl w:val="0"/>
+        </w:rPr>
+        <w:t xml:space="preserve">        if (numLineas == 1) {</w:t>
+      </w:r>
+    </w:p>
+    <w:p>
+      <w:pPr>
+        <w:rPr/>
+      </w:pPr>
+      <w:r>
+        <w:rPr>
+          <w:rtl w:val="0"/>
+        </w:rPr>
+        <w:t xml:space="preserve">            cabezaLineas = nullptr;</w:t>
+      </w:r>
+    </w:p>
+    <w:p>
+      <w:pPr>
+        <w:rPr/>
+      </w:pPr>
+      <w:r>
+        <w:rPr>
+          <w:rtl w:val="0"/>
+        </w:rPr>
+        <w:t xml:space="preserve">        } else {</w:t>
+      </w:r>
+    </w:p>
+    <w:p>
+      <w:pPr>
+        <w:rPr/>
+      </w:pPr>
+      <w:r>
+        <w:rPr>
+          <w:rtl w:val="0"/>
+        </w:rPr>
+        <w:t xml:space="preserve">            cabezaLineas = temp-&gt;siguienteLinea;</w:t>
+      </w:r>
+    </w:p>
+    <w:p>
+      <w:pPr>
+        <w:rPr/>
+      </w:pPr>
+      <w:r>
+        <w:rPr>
+          <w:rtl w:val="0"/>
+        </w:rPr>
+        <w:t xml:space="preserve">        }</w:t>
+      </w:r>
+    </w:p>
+    <w:p>
+      <w:pPr>
+        <w:rPr/>
+      </w:pPr>
+      <w:r>
+        <w:rPr>
+          <w:rtl w:val="0"/>
+        </w:rPr>
+        <w:t xml:space="preserve">        delete temp;</w:t>
+      </w:r>
+    </w:p>
+    <w:p>
+      <w:pPr>
+        <w:rPr/>
+      </w:pPr>
+      <w:r>
+        <w:rPr>
+          <w:rtl w:val="0"/>
+        </w:rPr>
+        <w:t xml:space="preserve">        numLineas--;</w:t>
+      </w:r>
+    </w:p>
+    <w:p>
+      <w:pPr>
+        <w:rPr/>
+      </w:pPr>
+      <w:r>
+        <w:rPr>
+          <w:rtl w:val="0"/>
+        </w:rPr>
+        <w:t xml:space="preserve">        return true;</w:t>
+      </w:r>
+    </w:p>
+    <w:p>
+      <w:pPr>
+        <w:rPr/>
+      </w:pPr>
+      <w:r>
+        <w:rPr>
+          <w:rtl w:val="0"/>
+        </w:rPr>
+        <w:t xml:space="preserve">    }</w:t>
+      </w:r>
+    </w:p>
+    <w:p>
+      <w:pPr>
+        <w:rPr/>
+      </w:pPr>
+      <w:r>
+        <w:rPr>
+          <w:rtl w:val="0"/>
+        </w:rPr>
+      </w:r>
+    </w:p>
+    <w:p>
+      <w:pPr>
+        <w:rPr/>
+      </w:pPr>
+      <w:r>
+        <w:rPr>
+          <w:rtl w:val="0"/>
+        </w:rPr>
+        <w:t xml:space="preserve">    while (temp-&gt;siguienteLinea != nullptr) {</w:t>
+      </w:r>
+    </w:p>
+    <w:p>
+      <w:pPr>
+        <w:rPr/>
+      </w:pPr>
+      <w:r>
+        <w:rPr>
+          <w:rtl w:val="0"/>
+        </w:rPr>
+        <w:t xml:space="preserve">        if (temp-&gt;siguienteLinea-&gt;getNombre() == nombreLinea) {</w:t>
+      </w:r>
+    </w:p>
+    <w:p>
+      <w:pPr>
+        <w:rPr/>
+      </w:pPr>
+      <w:r>
+        <w:rPr>
+          <w:rtl w:val="0"/>
+        </w:rPr>
+        <w:t xml:space="preserve">            Linea* eliminar = temp-&gt;siguienteLinea;</w:t>
+      </w:r>
+    </w:p>
+    <w:p>
+      <w:pPr>
+        <w:rPr/>
+      </w:pPr>
+      <w:r>
+        <w:rPr>
+          <w:rtl w:val="0"/>
+        </w:rPr>
+        <w:t xml:space="preserve">            temp-&gt;enlazarSiguienteLinea(eliminar-&gt;siguienteLinea);</w:t>
+      </w:r>
+    </w:p>
+    <w:p>
+      <w:pPr>
+        <w:rPr/>
+      </w:pPr>
+      <w:r>
+        <w:rPr>
+          <w:rtl w:val="0"/>
+        </w:rPr>
+        <w:t xml:space="preserve">            delete eliminar;</w:t>
+      </w:r>
+    </w:p>
+    <w:p>
+      <w:pPr>
+        <w:rPr/>
+      </w:pPr>
+      <w:r>
+        <w:rPr>
+          <w:rtl w:val="0"/>
+        </w:rPr>
+        <w:t xml:space="preserve">            numLineas--;</w:t>
+      </w:r>
+    </w:p>
+    <w:p>
+      <w:pPr>
+        <w:rPr/>
+      </w:pPr>
+      <w:r>
+        <w:rPr>
+          <w:rtl w:val="0"/>
+        </w:rPr>
+        <w:t xml:space="preserve">            return true;</w:t>
+      </w:r>
+    </w:p>
+    <w:p>
+      <w:pPr>
+        <w:rPr/>
+      </w:pPr>
+      <w:r>
+        <w:rPr>
+          <w:rtl w:val="0"/>
+        </w:rPr>
+        <w:t xml:space="preserve">        }</w:t>
+      </w:r>
+    </w:p>
+    <w:p>
+      <w:pPr>
+        <w:rPr/>
+      </w:pPr>
+      <w:r>
+        <w:rPr>
+          <w:rtl w:val="0"/>
+        </w:rPr>
+        <w:t xml:space="preserve">        temp = temp-&gt;siguienteLinea;</w:t>
+      </w:r>
+    </w:p>
+    <w:p>
+      <w:pPr>
+        <w:rPr/>
+      </w:pPr>
+      <w:r>
+        <w:rPr>
+          <w:rtl w:val="0"/>
+        </w:rPr>
+        <w:t xml:space="preserve">    }</w:t>
+      </w:r>
+    </w:p>
+    <w:p>
+      <w:pPr>
+        <w:rPr/>
+      </w:pPr>
+      <w:r>
+        <w:rPr>
+          <w:rtl w:val="0"/>
+        </w:rPr>
+      </w:r>
+    </w:p>
+    <w:p>
+      <w:pPr>
+        <w:rPr/>
+      </w:pPr>
+      <w:r>
+        <w:rPr>
+          <w:rtl w:val="0"/>
+        </w:rPr>
+        <w:t xml:space="preserve">    return false;</w:t>
+      </w:r>
+    </w:p>
+    <w:p>
+      <w:pPr>
+        <w:rPr/>
+      </w:pPr>
+      <w:r>
+        <w:rPr>
+          <w:rtl w:val="0"/>
+        </w:rPr>
+        <w:t xml:space="preserve">}</w:t>
+      </w:r>
+    </w:p>
+    <w:p>
+      <w:pPr>
+        <w:rPr/>
+      </w:pPr>
+      <w:r>
+        <w:rPr>
+          <w:rtl w:val="0"/>
+        </w:rPr>
+      </w:r>
+    </w:p>
+    <w:p>
+      <w:pPr>
+        <w:rPr/>
+      </w:pPr>
+      <w:r>
+        <w:rPr>
+          <w:rtl w:val="0"/>
+        </w:rPr>
+        <w:t xml:space="preserve">int Red::contarEstaciones() const {</w:t>
+      </w:r>
+    </w:p>
+    <w:p>
+      <w:pPr>
+        <w:rPr/>
+      </w:pPr>
+      <w:r>
+        <w:rPr>
+          <w:rtl w:val="0"/>
+        </w:rPr>
+        <w:t xml:space="preserve">    int totalEstaciones = 0;</w:t>
+      </w:r>
+    </w:p>
+    <w:p>
+      <w:pPr>
+        <w:rPr/>
+      </w:pPr>
+      <w:r>
+        <w:rPr>
+          <w:rtl w:val="0"/>
+        </w:rPr>
+        <w:t xml:space="preserve">    Linea* temp = cabezaLineas;</w:t>
+      </w:r>
+    </w:p>
+    <w:p>
+      <w:pPr>
+        <w:rPr/>
+      </w:pPr>
+      <w:r>
+        <w:rPr>
+          <w:rtl w:val="0"/>
+        </w:rPr>
+      </w:r>
+    </w:p>
+    <w:p>
+      <w:pPr>
+        <w:rPr/>
+      </w:pPr>
+      <w:r>
+        <w:rPr>
+          <w:rtl w:val="0"/>
+        </w:rPr>
+        <w:t xml:space="preserve">    while (temp != nullptr) {</w:t>
+      </w:r>
+    </w:p>
+    <w:p>
+      <w:pPr>
+        <w:rPr/>
+      </w:pPr>
+      <w:r>
+        <w:rPr>
+          <w:rtl w:val="0"/>
+        </w:rPr>
+        <w:t xml:space="preserve">        Estacion* estacion = temp-&gt;cabezaEstaciones;</w:t>
+      </w:r>
+    </w:p>
+    <w:p>
+      <w:pPr>
+        <w:rPr/>
+      </w:pPr>
+      <w:r>
+        <w:rPr>
+          <w:rtl w:val="0"/>
+        </w:rPr>
+        <w:t xml:space="preserve">        int estacionesUnicas = 0;</w:t>
+      </w:r>
+    </w:p>
+    <w:p>
+      <w:pPr>
+        <w:rPr/>
+      </w:pPr>
+      <w:r>
+        <w:rPr>
+          <w:rtl w:val="0"/>
+        </w:rPr>
+      </w:r>
+    </w:p>
+    <w:p>
+      <w:pPr>
+        <w:rPr/>
+      </w:pPr>
+      <w:r>
+        <w:rPr>
+          <w:rtl w:val="0"/>
+        </w:rPr>
+        <w:t xml:space="preserve">        while (estacion != nullptr) {</w:t>
+      </w:r>
+    </w:p>
+    <w:p>
+      <w:pPr>
+        <w:rPr/>
+      </w:pPr>
+      <w:r>
+        <w:rPr>
+          <w:rtl w:val="0"/>
+        </w:rPr>
+        <w:t xml:space="preserve">            if (!estacion-&gt;getEsTransferencia()) {</w:t>
+      </w:r>
+    </w:p>
+    <w:p>
+      <w:pPr>
+        <w:rPr/>
+      </w:pPr>
+      <w:r>
+        <w:rPr>
+          <w:rtl w:val="0"/>
+        </w:rPr>
+        <w:t xml:space="preserve">                estacionesUnicas++;</w:t>
+      </w:r>
+    </w:p>
+    <w:p>
+      <w:pPr>
+        <w:rPr/>
+      </w:pPr>
+      <w:r>
+        <w:rPr>
+          <w:rtl w:val="0"/>
+        </w:rPr>
+        <w:t xml:space="preserve">            } else {</w:t>
+      </w:r>
+    </w:p>
+    <w:p>
+      <w:pPr>
+        <w:rPr/>
+      </w:pPr>
+      <w:r>
+        <w:rPr>
+          <w:rtl w:val="0"/>
+        </w:rPr>
+        <w:t xml:space="preserve">                bool yaContada = false;</w:t>
+      </w:r>
+    </w:p>
+    <w:p>
+      <w:pPr>
+        <w:rPr/>
+      </w:pPr>
+      <w:r>
+        <w:rPr>
+          <w:rtl w:val="0"/>
+        </w:rPr>
+        <w:t xml:space="preserve">                Linea* otraLinea = cabezaLineas;</w:t>
+      </w:r>
+    </w:p>
+    <w:p>
+      <w:pPr>
+        <w:rPr/>
+      </w:pPr>
+      <w:r>
+        <w:rPr>
+          <w:rtl w:val="0"/>
+        </w:rPr>
+      </w:r>
+    </w:p>
+    <w:p>
+      <w:pPr>
+        <w:rPr/>
+      </w:pPr>
+      <w:r>
+        <w:rPr>
+          <w:rtl w:val="0"/>
+        </w:rPr>
+        <w:t xml:space="preserve">                while (otraLinea != temp) {</w:t>
+      </w:r>
+    </w:p>
+    <w:p>
+      <w:pPr>
+        <w:rPr/>
+      </w:pPr>
+      <w:r>
+        <w:rPr>
+          <w:rtl w:val="0"/>
+        </w:rPr>
+        <w:t xml:space="preserve">                    Estacion* otraEstacion = otraLinea-&gt;cabezaEstaciones;</w:t>
+      </w:r>
+    </w:p>
+    <w:p>
+      <w:pPr>
+        <w:rPr/>
+      </w:pPr>
+      <w:r>
+        <w:rPr>
+          <w:rtl w:val="0"/>
+        </w:rPr>
+        <w:t xml:space="preserve">                    while (otraEstacion != nullptr) {</w:t>
+      </w:r>
+    </w:p>
+    <w:p>
+      <w:pPr>
+        <w:rPr/>
+      </w:pPr>
+      <w:r>
+        <w:rPr>
+          <w:rtl w:val="0"/>
+        </w:rPr>
+        <w:t xml:space="preserve">                        if (otraEstacion-&gt;getNombre() == estacion-&gt;getNombre()) {</w:t>
+      </w:r>
+    </w:p>
+    <w:p>
+      <w:pPr>
+        <w:rPr/>
+      </w:pPr>
+      <w:r>
+        <w:rPr>
+          <w:rtl w:val="0"/>
+        </w:rPr>
+        <w:t xml:space="preserve">                            yaContada = true;</w:t>
+      </w:r>
+    </w:p>
+    <w:p>
+      <w:pPr>
+        <w:rPr/>
+      </w:pPr>
+      <w:r>
+        <w:rPr>
+          <w:rtl w:val="0"/>
+        </w:rPr>
+        <w:t xml:space="preserve">                            break;</w:t>
+      </w:r>
+    </w:p>
+    <w:p>
+      <w:pPr>
+        <w:rPr/>
+      </w:pPr>
+      <w:r>
+        <w:rPr>
+          <w:rtl w:val="0"/>
+        </w:rPr>
+        <w:t xml:space="preserve">                        }</w:t>
+      </w:r>
+    </w:p>
+    <w:p>
+      <w:pPr>
+        <w:rPr/>
+      </w:pPr>
+      <w:r>
+        <w:rPr>
+          <w:rtl w:val="0"/>
+        </w:rPr>
+        <w:t xml:space="preserve">                        otraEstacion = otraEstacion-&gt;siguienteEstacion;</w:t>
+      </w:r>
+    </w:p>
+    <w:p>
+      <w:pPr>
+        <w:rPr/>
+      </w:pPr>
+      <w:r>
+        <w:rPr>
+          <w:rtl w:val="0"/>
+        </w:rPr>
+        <w:t xml:space="preserve">                    }</w:t>
+      </w:r>
+    </w:p>
+    <w:p>
+      <w:pPr>
+        <w:rPr/>
+      </w:pPr>
+      <w:r>
+        <w:rPr>
+          <w:rtl w:val="0"/>
+        </w:rPr>
+        <w:t xml:space="preserve">                    if (yaContada) {</w:t>
+      </w:r>
+    </w:p>
+    <w:p>
+      <w:pPr>
+        <w:rPr/>
+      </w:pPr>
+      <w:r>
+        <w:rPr>
+          <w:rtl w:val="0"/>
+        </w:rPr>
+        <w:t xml:space="preserve">                        break;</w:t>
+      </w:r>
+    </w:p>
+    <w:p>
+      <w:pPr>
+        <w:rPr/>
+      </w:pPr>
+      <w:r>
+        <w:rPr>
+          <w:rtl w:val="0"/>
+        </w:rPr>
+        <w:t xml:space="preserve">                    }</w:t>
+      </w:r>
+    </w:p>
+    <w:p>
+      <w:pPr>
+        <w:rPr/>
+      </w:pPr>
+      <w:r>
+        <w:rPr>
+          <w:rtl w:val="0"/>
+        </w:rPr>
+        <w:t xml:space="preserve">                    otraLinea = otraLinea-&gt;siguienteLinea;</w:t>
+      </w:r>
+    </w:p>
+    <w:p>
+      <w:pPr>
+        <w:rPr/>
+      </w:pPr>
+      <w:r>
+        <w:rPr>
+          <w:rtl w:val="0"/>
+        </w:rPr>
+        <w:t xml:space="preserve">                }</w:t>
+      </w:r>
+    </w:p>
+    <w:p>
+      <w:pPr>
+        <w:rPr/>
+      </w:pPr>
+      <w:r>
+        <w:rPr>
+          <w:rtl w:val="0"/>
+        </w:rPr>
+      </w:r>
+    </w:p>
+    <w:p>
+      <w:pPr>
+        <w:rPr/>
+      </w:pPr>
+      <w:r>
+        <w:rPr>
+          <w:rtl w:val="0"/>
+        </w:rPr>
+        <w:t xml:space="preserve">                if (!yaContada) {</w:t>
+      </w:r>
+    </w:p>
+    <w:p>
+      <w:pPr>
+        <w:rPr/>
+      </w:pPr>
+      <w:r>
+        <w:rPr>
+          <w:rtl w:val="0"/>
+        </w:rPr>
+        <w:t xml:space="preserve">                    estacionesUnicas++;</w:t>
+      </w:r>
+    </w:p>
+    <w:p>
+      <w:pPr>
+        <w:rPr/>
+      </w:pPr>
+      <w:r>
+        <w:rPr>
+          <w:rtl w:val="0"/>
+        </w:rPr>
+        <w:t xml:space="preserve">                }</w:t>
+      </w:r>
+    </w:p>
+    <w:p>
+      <w:pPr>
+        <w:rPr/>
+      </w:pPr>
+      <w:r>
+        <w:rPr>
+          <w:rtl w:val="0"/>
+        </w:rPr>
+        <w:t xml:space="preserve">            }</w:t>
+      </w:r>
+    </w:p>
+    <w:p>
+      <w:pPr>
+        <w:rPr/>
+      </w:pPr>
+      <w:r>
+        <w:rPr>
+          <w:rtl w:val="0"/>
+        </w:rPr>
+        <w:t xml:space="preserve">            estacion = estacion-&gt;siguienteEstacion;</w:t>
+      </w:r>
+    </w:p>
+    <w:p>
+      <w:pPr>
+        <w:rPr/>
+      </w:pPr>
+      <w:r>
+        <w:rPr>
+          <w:rtl w:val="0"/>
+        </w:rPr>
+        <w:t xml:space="preserve">        }</w:t>
+      </w:r>
+    </w:p>
+    <w:p>
+      <w:pPr>
+        <w:rPr/>
+      </w:pPr>
+      <w:r>
+        <w:rPr>
+          <w:rtl w:val="0"/>
+        </w:rPr>
+      </w:r>
+    </w:p>
+    <w:p>
+      <w:pPr>
+        <w:rPr/>
+      </w:pPr>
+      <w:r>
+        <w:rPr>
+          <w:rtl w:val="0"/>
+        </w:rPr>
+        <w:t xml:space="preserve">        totalEstaciones += estacionesUnicas;</w:t>
+      </w:r>
+    </w:p>
+    <w:p>
+      <w:pPr>
+        <w:rPr/>
+      </w:pPr>
+      <w:r>
+        <w:rPr>
+          <w:rtl w:val="0"/>
+        </w:rPr>
+        <w:t xml:space="preserve">        temp = temp-&gt;siguienteLinea;</w:t>
+      </w:r>
+    </w:p>
+    <w:p>
+      <w:pPr>
+        <w:rPr/>
+      </w:pPr>
+      <w:r>
+        <w:rPr>
+          <w:rtl w:val="0"/>
+        </w:rPr>
+        <w:t xml:space="preserve">    }</w:t>
+      </w:r>
+    </w:p>
+    <w:p>
+      <w:pPr>
+        <w:rPr/>
+      </w:pPr>
+      <w:r>
+        <w:rPr>
+          <w:rtl w:val="0"/>
+        </w:rPr>
+      </w:r>
+    </w:p>
+    <w:p>
+      <w:pPr>
+        <w:rPr/>
+      </w:pPr>
+      <w:r>
+        <w:rPr>
+          <w:rtl w:val="0"/>
+        </w:rPr>
+        <w:t xml:space="preserve">    return totalEstaciones;</w:t>
+      </w:r>
+    </w:p>
+    <w:p>
+      <w:pPr>
+        <w:rPr/>
+      </w:pPr>
+      <w:r>
+        <w:rPr>
+          <w:rtl w:val="0"/>
+        </w:rPr>
+        <w:t xml:space="preserve">}</w:t>
+      </w:r>
+    </w:p>
+    <w:p>
+      <w:pPr>
+        <w:rPr/>
+      </w:pPr>
+      <w:r>
+        <w:rPr>
+          <w:rtl w:val="0"/>
+        </w:rPr>
+      </w:r>
+    </w:p>
+    <w:p>
+      <w:pPr>
+        <w:rPr/>
+      </w:pPr>
+      <w:r>
+        <w:rPr>
+          <w:rtl w:val="0"/>
+        </w:rPr>
+        <w:t xml:space="preserve">int Red::calcularTiempoEntre(Estacion* inicio, Estacion* destino) const {</w:t>
+      </w:r>
+    </w:p>
+    <w:p>
+      <w:pPr>
+        <w:rPr/>
+      </w:pPr>
+      <w:r>
+        <w:rPr>
+          <w:rtl w:val="0"/>
+        </w:rPr>
+        <w:t xml:space="preserve">    int tiempo = 0;</w:t>
+      </w:r>
+    </w:p>
+    <w:p>
+      <w:pPr>
+        <w:rPr/>
+      </w:pPr>
+      <w:r>
+        <w:rPr>
+          <w:rtl w:val="0"/>
+        </w:rPr>
+        <w:t xml:space="preserve">    Estacion* temp = inicio;</w:t>
+      </w:r>
+    </w:p>
+    <w:p>
+      <w:pPr>
+        <w:rPr/>
+      </w:pPr>
+      <w:r>
+        <w:rPr>
+          <w:rtl w:val="0"/>
+        </w:rPr>
+      </w:r>
+    </w:p>
+    <w:p>
+      <w:pPr>
+        <w:rPr/>
+      </w:pPr>
+      <w:r>
+        <w:rPr>
+          <w:rtl w:val="0"/>
+        </w:rPr>
+        <w:t xml:space="preserve">    while (temp != destino) {</w:t>
+      </w:r>
+    </w:p>
+    <w:p>
+      <w:pPr>
+        <w:rPr/>
+      </w:pPr>
+      <w:r>
+        <w:rPr>
+          <w:rtl w:val="0"/>
+        </w:rPr>
+        <w:t xml:space="preserve">        tiempo += temp-&gt;getTiempoSiguiente();</w:t>
+      </w:r>
+    </w:p>
+    <w:p>
+      <w:pPr>
+        <w:rPr/>
+      </w:pPr>
+      <w:r>
+        <w:rPr>
+          <w:rtl w:val="0"/>
+        </w:rPr>
+        <w:t xml:space="preserve">        temp = temp-&gt;siguienteEstacion;</w:t>
+      </w:r>
+    </w:p>
+    <w:p>
+      <w:pPr>
+        <w:rPr/>
+      </w:pPr>
+      <w:r>
+        <w:rPr>
+          <w:rtl w:val="0"/>
+        </w:rPr>
+        <w:t xml:space="preserve">    }</w:t>
+      </w:r>
+    </w:p>
+    <w:p>
+      <w:pPr>
+        <w:rPr/>
+      </w:pPr>
+      <w:r>
+        <w:rPr>
+          <w:rtl w:val="0"/>
+        </w:rPr>
+      </w:r>
+    </w:p>
+    <w:p>
+      <w:pPr>
+        <w:rPr/>
+      </w:pPr>
+      <w:r>
+        <w:rPr>
+          <w:rtl w:val="0"/>
+        </w:rPr>
+        <w:t xml:space="preserve">    return tiempo;</w:t>
+      </w:r>
+    </w:p>
+    <w:p>
+      <w:pPr>
+        <w:rPr/>
+      </w:pPr>
+      <w:r>
+        <w:rPr>
+          <w:rtl w:val="0"/>
+        </w:rPr>
+        <w:t xml:space="preserve">}</w:t>
+      </w:r>
+    </w:p>
+    <w:p>
+      <w:pPr>
+        <w:rPr/>
+      </w:pPr>
+      <w:r>
+        <w:rPr>
+          <w:rtl w:val="0"/>
+        </w:rPr>
+      </w:r>
+    </w:p>
+    <w:p>
+      <w:pPr>
+        <w:rPr/>
+      </w:pPr>
+      <w:r>
+        <w:rPr>
+          <w:rtl w:val="0"/>
+        </w:rPr>
+        <w:t xml:space="preserve">int Red::calcularTiempoLlegada(std::string estacionInicio, std::string estacionDestino, std::string horaInicio) {</w:t>
+      </w:r>
+    </w:p>
+    <w:p>
+      <w:pPr>
+        <w:rPr/>
+      </w:pPr>
+      <w:r>
+        <w:rPr>
+          <w:rtl w:val="0"/>
+        </w:rPr>
+        <w:t xml:space="preserve">    Estacion* inicioEstacion = nullptr;</w:t>
+      </w:r>
+    </w:p>
+    <w:p>
+      <w:pPr>
+        <w:rPr/>
+      </w:pPr>
+      <w:r>
+        <w:rPr>
+          <w:rtl w:val="0"/>
+        </w:rPr>
+        <w:t xml:space="preserve">    Estacion* destinoEstacion = nullptr;</w:t>
+      </w:r>
+    </w:p>
+    <w:p>
+      <w:pPr>
+        <w:rPr/>
+      </w:pPr>
+      <w:r>
+        <w:rPr>
+          <w:rtl w:val="0"/>
+        </w:rPr>
+        <w:t xml:space="preserve">    Linea* linea = cabezaLineas;</w:t>
+      </w:r>
+    </w:p>
+    <w:p>
+      <w:pPr>
+        <w:rPr/>
+      </w:pPr>
+      <w:r>
+        <w:rPr>
+          <w:rtl w:val="0"/>
+        </w:rPr>
+      </w:r>
+    </w:p>
+    <w:p>
+      <w:pPr>
+        <w:rPr/>
+      </w:pPr>
+      <w:r>
+        <w:rPr>
+          <w:rtl w:val="0"/>
+        </w:rPr>
+        <w:t xml:space="preserve">    while (linea != nullptr) {</w:t>
+      </w:r>
+    </w:p>
+    <w:p>
+      <w:pPr>
+        <w:rPr/>
+      </w:pPr>
+      <w:r>
+        <w:rPr>
+          <w:rtl w:val="0"/>
+        </w:rPr>
+        <w:t xml:space="preserve">        Estacion* temp = linea-&gt;cabezaEstaciones;</w:t>
+      </w:r>
+    </w:p>
+    <w:p>
+      <w:pPr>
+        <w:rPr/>
+      </w:pPr>
+      <w:r>
+        <w:rPr>
+          <w:rtl w:val="0"/>
+        </w:rPr>
+        <w:t xml:space="preserve">        while (temp != nullptr) {</w:t>
+      </w:r>
+    </w:p>
+    <w:p>
+      <w:pPr>
+        <w:rPr/>
+      </w:pPr>
+      <w:r>
+        <w:rPr>
+          <w:rtl w:val="0"/>
+        </w:rPr>
+        <w:t xml:space="preserve">            if (temp-&gt;getNombre() == estacionInicio) {</w:t>
+      </w:r>
+    </w:p>
+    <w:p>
+      <w:pPr>
+        <w:rPr/>
+      </w:pPr>
+      <w:r>
+        <w:rPr>
+          <w:rtl w:val="0"/>
+        </w:rPr>
+        <w:t xml:space="preserve">                inicioEstacion = temp;</w:t>
+      </w:r>
+    </w:p>
+    <w:p>
+      <w:pPr>
+        <w:rPr/>
+      </w:pPr>
+      <w:r>
+        <w:rPr>
+          <w:rtl w:val="0"/>
+        </w:rPr>
+        <w:t xml:space="preserve">            }</w:t>
+      </w:r>
+    </w:p>
+    <w:p>
+      <w:pPr>
+        <w:rPr/>
+      </w:pPr>
+      <w:r>
+        <w:rPr>
+          <w:rtl w:val="0"/>
+        </w:rPr>
+        <w:t xml:space="preserve">            if (temp-&gt;getNombre() == estacionDestino) {</w:t>
+      </w:r>
+    </w:p>
+    <w:p>
+      <w:pPr>
+        <w:rPr/>
+      </w:pPr>
+      <w:r>
+        <w:rPr>
+          <w:rtl w:val="0"/>
+        </w:rPr>
+        <w:t xml:space="preserve">                destinoEstacion = temp;</w:t>
+      </w:r>
+    </w:p>
+    <w:p>
+      <w:pPr>
+        <w:rPr/>
+      </w:pPr>
+      <w:r>
+        <w:rPr>
+          <w:rtl w:val="0"/>
+        </w:rPr>
+        <w:t xml:space="preserve">            }</w:t>
+      </w:r>
+    </w:p>
+    <w:p>
+      <w:pPr>
+        <w:rPr/>
+      </w:pPr>
+      <w:r>
+        <w:rPr>
+          <w:rtl w:val="0"/>
+        </w:rPr>
+        <w:t xml:space="preserve">            temp = temp-&gt;siguienteEstacion;</w:t>
+      </w:r>
+    </w:p>
+    <w:p>
+      <w:pPr>
+        <w:rPr/>
+      </w:pPr>
+      <w:r>
+        <w:rPr>
+          <w:rtl w:val="0"/>
+        </w:rPr>
+        <w:t xml:space="preserve">        }</w:t>
+      </w:r>
+    </w:p>
+    <w:p>
+      <w:pPr>
+        <w:rPr/>
+      </w:pPr>
+      <w:r>
+        <w:rPr>
+          <w:rtl w:val="0"/>
+        </w:rPr>
+        <w:t xml:space="preserve">        linea = linea-&gt;siguienteLinea;</w:t>
+      </w:r>
+    </w:p>
+    <w:p>
+      <w:pPr>
+        <w:rPr/>
+      </w:pPr>
+      <w:r>
+        <w:rPr>
+          <w:rtl w:val="0"/>
+        </w:rPr>
+        <w:t xml:space="preserve">    }</w:t>
+      </w:r>
+    </w:p>
+    <w:p>
+      <w:pPr>
+        <w:rPr/>
+      </w:pPr>
+      <w:r>
+        <w:rPr>
+          <w:rtl w:val="0"/>
+        </w:rPr>
+      </w:r>
+    </w:p>
+    <w:p>
+      <w:pPr>
+        <w:rPr/>
+      </w:pPr>
+      <w:r>
+        <w:rPr>
+          <w:rtl w:val="0"/>
+        </w:rPr>
+        <w:t xml:space="preserve">    if (inicioEstacion == nullptr || destinoEstacion == nullptr) {</w:t>
+      </w:r>
+    </w:p>
+    <w:p>
+      <w:pPr>
+        <w:rPr/>
+      </w:pPr>
+      <w:r>
+        <w:rPr>
+          <w:rtl w:val="0"/>
+        </w:rPr>
+        <w:t xml:space="preserve">        return -1; // Alguna de las estaciones no existe en la red</w:t>
+      </w:r>
+    </w:p>
+    <w:p>
+      <w:pPr>
+        <w:rPr/>
+      </w:pPr>
+      <w:r>
+        <w:rPr>
+          <w:rtl w:val="0"/>
+        </w:rPr>
+        <w:t xml:space="preserve">    }</w:t>
+      </w:r>
+    </w:p>
+    <w:p>
+      <w:pPr>
+        <w:rPr/>
+      </w:pPr>
+      <w:r>
+        <w:rPr>
+          <w:rtl w:val="0"/>
+        </w:rPr>
+      </w:r>
+    </w:p>
+    <w:p>
+      <w:pPr>
+        <w:rPr/>
+      </w:pPr>
+      <w:r>
+        <w:rPr>
+          <w:rtl w:val="0"/>
+        </w:rPr>
+        <w:t xml:space="preserve">    linea = cabezaLineas;</w:t>
+      </w:r>
+    </w:p>
+    <w:p>
+      <w:pPr>
+        <w:rPr/>
+      </w:pPr>
+      <w:r>
+        <w:rPr>
+          <w:rtl w:val="0"/>
+        </w:rPr>
+        <w:t xml:space="preserve">    bool mismaLinea = false;</w:t>
+      </w:r>
+    </w:p>
+    <w:p>
+      <w:pPr>
+        <w:rPr/>
+      </w:pPr>
+      <w:r>
+        <w:rPr>
+          <w:rtl w:val="0"/>
+        </w:rPr>
+        <w:t xml:space="preserve">    while (linea != nullptr) {</w:t>
+      </w:r>
+    </w:p>
+    <w:p>
+      <w:pPr>
+        <w:rPr/>
+      </w:pPr>
+      <w:r>
+        <w:rPr>
+          <w:rtl w:val="0"/>
+        </w:rPr>
+        <w:t xml:space="preserve">        Estacion* temp = linea-&gt;cabezaEstaciones;</w:t>
+      </w:r>
+    </w:p>
+    <w:p>
+      <w:pPr>
+        <w:rPr/>
+      </w:pPr>
+      <w:r>
+        <w:rPr>
+          <w:rtl w:val="0"/>
+        </w:rPr>
+        <w:t xml:space="preserve">        while (temp != nullptr) {</w:t>
+      </w:r>
+    </w:p>
+    <w:p>
+      <w:pPr>
+        <w:rPr/>
+      </w:pPr>
+      <w:r>
+        <w:rPr>
+          <w:rtl w:val="0"/>
+        </w:rPr>
+        <w:t xml:space="preserve">            if (temp == inicioEstacion) {</w:t>
+      </w:r>
+    </w:p>
+    <w:p>
+      <w:pPr>
+        <w:rPr/>
+      </w:pPr>
+      <w:r>
+        <w:rPr>
+          <w:rtl w:val="0"/>
+        </w:rPr>
+        <w:t xml:space="preserve">                mismaLinea = true;</w:t>
+      </w:r>
+    </w:p>
+    <w:p>
+      <w:pPr>
+        <w:rPr/>
+      </w:pPr>
+      <w:r>
+        <w:rPr>
+          <w:rtl w:val="0"/>
+        </w:rPr>
+        <w:t xml:space="preserve">                break;</w:t>
+      </w:r>
+    </w:p>
+    <w:p>
+      <w:pPr>
+        <w:rPr/>
+      </w:pPr>
+      <w:r>
+        <w:rPr>
+          <w:rtl w:val="0"/>
+        </w:rPr>
+        <w:t xml:space="preserve">            }</w:t>
+      </w:r>
+    </w:p>
+    <w:p>
+      <w:pPr>
+        <w:rPr/>
+      </w:pPr>
+      <w:r>
+        <w:rPr>
+          <w:rtl w:val="0"/>
+        </w:rPr>
+        <w:t xml:space="preserve">            temp = temp-&gt;siguienteEstacion;</w:t>
+      </w:r>
+    </w:p>
+    <w:p>
+      <w:pPr>
+        <w:rPr/>
+      </w:pPr>
+      <w:r>
+        <w:rPr>
+          <w:rtl w:val="0"/>
+        </w:rPr>
+        <w:t xml:space="preserve">        }</w:t>
+      </w:r>
+    </w:p>
+    <w:p>
+      <w:pPr>
+        <w:rPr/>
+      </w:pPr>
+      <w:r>
+        <w:rPr>
+          <w:rtl w:val="0"/>
+        </w:rPr>
+        <w:t xml:space="preserve">        if (mismaLinea) {</w:t>
+      </w:r>
+    </w:p>
+    <w:p>
+      <w:pPr>
+        <w:rPr/>
+      </w:pPr>
+      <w:r>
+        <w:rPr>
+          <w:rtl w:val="0"/>
+        </w:rPr>
+        <w:t xml:space="preserve">            break;</w:t>
+      </w:r>
+    </w:p>
+    <w:p>
+      <w:pPr>
+        <w:rPr/>
+      </w:pPr>
+      <w:r>
+        <w:rPr>
+          <w:rtl w:val="0"/>
+        </w:rPr>
+        <w:t xml:space="preserve">        }</w:t>
+      </w:r>
+    </w:p>
+    <w:p>
+      <w:pPr>
+        <w:rPr/>
+      </w:pPr>
+      <w:r>
+        <w:rPr>
+          <w:rtl w:val="0"/>
+        </w:rPr>
+        <w:t xml:space="preserve">        linea = linea-&gt;siguienteLinea;</w:t>
+      </w:r>
+    </w:p>
+    <w:p>
+      <w:pPr>
+        <w:rPr/>
+      </w:pPr>
+      <w:r>
+        <w:rPr>
+          <w:rtl w:val="0"/>
+        </w:rPr>
+        <w:t xml:space="preserve">    }</w:t>
+      </w:r>
+    </w:p>
+    <w:p>
+      <w:pPr>
+        <w:rPr/>
+      </w:pPr>
+      <w:r>
+        <w:rPr>
+          <w:rtl w:val="0"/>
+        </w:rPr>
+      </w:r>
+    </w:p>
+    <w:p>
+      <w:pPr>
+        <w:rPr/>
+      </w:pPr>
+      <w:r>
+        <w:rPr>
+          <w:rtl w:val="0"/>
+        </w:rPr>
+        <w:t xml:space="preserve">    if (!mismaLinea) {</w:t>
+      </w:r>
+    </w:p>
+    <w:p>
+      <w:pPr>
+        <w:rPr/>
+      </w:pPr>
+      <w:r>
+        <w:rPr>
+          <w:rtl w:val="0"/>
+        </w:rPr>
+        <w:t xml:space="preserve">        return -2; // Las estaciones no están en la misma línea</w:t>
+      </w:r>
+    </w:p>
+    <w:p>
+      <w:pPr>
+        <w:rPr/>
+      </w:pPr>
+      <w:r>
+        <w:rPr>
+          <w:rtl w:val="0"/>
+        </w:rPr>
+        <w:t xml:space="preserve">    }</w:t>
+      </w:r>
+    </w:p>
+    <w:p>
+      <w:pPr>
+        <w:rPr/>
+      </w:pPr>
+      <w:r>
+        <w:rPr>
+          <w:rtl w:val="0"/>
+        </w:rPr>
+      </w:r>
+    </w:p>
+    <w:p>
+      <w:pPr>
+        <w:rPr/>
+      </w:pPr>
+      <w:r>
+        <w:rPr>
+          <w:rtl w:val="0"/>
+        </w:rPr>
+        <w:t xml:space="preserve">    int tiempoLlegada = calcularTiempoEntre(inicioEstacion, destinoEstacion);</w:t>
+      </w:r>
+    </w:p>
+    <w:p>
+      <w:pPr>
+        <w:rPr/>
+      </w:pPr>
+      <w:r>
+        <w:rPr>
+          <w:rtl w:val="0"/>
+        </w:rPr>
+      </w:r>
+    </w:p>
+    <w:p>
+      <w:pPr>
+        <w:rPr/>
+      </w:pPr>
+      <w:r>
+        <w:rPr>
+          <w:rtl w:val="0"/>
+        </w:rPr>
+        <w:t xml:space="preserve">    // Aquí puedes implementar la lógica para convertir el tiempo en segundos a un formato de hora</w:t>
+      </w:r>
+    </w:p>
+    <w:p>
+      <w:pPr>
+        <w:rPr/>
+      </w:pPr>
+      <w:r>
+        <w:rPr>
+          <w:rtl w:val="0"/>
+        </w:rPr>
+        <w:t xml:space="preserve">    // y sumarle la hora de inicio proporcionada.</w:t>
+      </w:r>
+    </w:p>
+    <w:p>
+      <w:pPr>
+        <w:rPr/>
+      </w:pPr>
+      <w:r>
+        <w:rPr>
+          <w:rtl w:val="0"/>
+        </w:rPr>
+      </w:r>
+    </w:p>
+    <w:p>
+      <w:pPr>
+        <w:rPr/>
+      </w:pPr>
+      <w:r>
+        <w:rPr>
+          <w:rtl w:val="0"/>
+        </w:rPr>
+        <w:t xml:space="preserve">    return tiempoLlegada;</w:t>
+      </w:r>
+    </w:p>
+    <w:p>
+      <w:pPr>
+        <w:rPr/>
+      </w:pPr>
+      <w:r>
+        <w:rPr>
+          <w:rtl w:val="0"/>
+        </w:rPr>
+        <w:t xml:space="preserve">}</w:t>
       </w:r>
     </w:p>
     <w:p>

</xml_diff>